<commit_message>
Change to material to use "M"
</commit_message>
<xml_diff>
--- a/Assignment/ProjectC_pzy0711/ZhangPengxiang_ProjC.docx
+++ b/Assignment/ProjectC_pzy0711/ZhangPengxiang_ProjC.docx
@@ -20,11 +20,9 @@
       <w:r>
         <w:t xml:space="preserve">Dr. </w:t>
       </w:r>
-      <w:proofErr w:type="spellStart"/>
       <w:r>
         <w:t>Tumblin</w:t>
       </w:r>
-      <w:proofErr w:type="spellEnd"/>
     </w:p>
     <w:p>
       <w:pPr>
@@ -125,6 +123,11 @@
       </w:r>
     </w:p>
     <w:p>
+      <w:r>
+        <w:t>To change material can be controlled by pressing the keyboard with keys “M”.</w:t>
+      </w:r>
+    </w:p>
+    <w:p>
       <w:pPr>
         <w:rPr>
           <w:rStyle w:val="Heading1Char"/>
@@ -132,7 +135,16 @@
         </w:rPr>
       </w:pPr>
       <w:r>
-        <w:t>You may use the control on the webpage to control the lighting/shading/material</w:t>
+        <w:t>You may use the control on the webpage to control the lighting/shading</w:t>
+      </w:r>
+      <w:r>
+        <w:t>.</w:t>
+      </w:r>
+      <w:r>
+        <w:rPr>
+          <w:rStyle w:val="Heading1Char"/>
+        </w:rPr>
+        <w:t xml:space="preserve"> </w:t>
       </w:r>
       <w:r>
         <w:rPr>
@@ -166,11 +178,25 @@
         <w:rPr>
           <w:noProof/>
         </w:rPr>
+        <w:t xml:space="preserve"> </w:t>
+      </w:r>
+      <w:r>
+        <w:rPr>
+          <w:rFonts w:asciiTheme="majorHAnsi" w:eastAsiaTheme="majorEastAsia" w:hAnsiTheme="majorHAnsi" w:cstheme="majorBidi"/>
+          <w:noProof/>
+        </w:rPr>
+        <w:t xml:space="preserve"> </w:t>
+      </w:r>
+      <w:r>
+        <w:rPr>
+          <w:rFonts w:asciiTheme="majorHAnsi" w:eastAsiaTheme="majorEastAsia" w:hAnsiTheme="majorHAnsi" w:cstheme="majorBidi"/>
+          <w:noProof/>
+        </w:rPr>
         <w:drawing>
-          <wp:inline distT="0" distB="0" distL="0" distR="0" wp14:anchorId="2278A46B" wp14:editId="09487178">
-            <wp:extent cx="5943600" cy="5816600"/>
-            <wp:effectExtent l="0" t="0" r="0" b="0"/>
-            <wp:docPr id="3" name="Picture 3" descr="Chart, surface chart&#10;&#10;Description automatically generated"/>
+          <wp:inline distT="0" distB="0" distL="0" distR="0" wp14:anchorId="27330AC1" wp14:editId="1E9DD776">
+            <wp:extent cx="5943600" cy="6027420"/>
+            <wp:effectExtent l="0" t="0" r="0" b="5080"/>
+            <wp:docPr id="2" name="Picture 2" descr="Chart, surface chart&#10;&#10;Description automatically generated"/>
             <wp:cNvGraphicFramePr>
               <a:graphicFrameLocks xmlns:a="http://schemas.openxmlformats.org/drawingml/2006/main" noChangeAspect="1"/>
             </wp:cNvGraphicFramePr>
@@ -178,11 +204,17 @@
               <a:graphicData uri="http://schemas.openxmlformats.org/drawingml/2006/picture">
                 <pic:pic xmlns:pic="http://schemas.openxmlformats.org/drawingml/2006/picture">
                   <pic:nvPicPr>
-                    <pic:cNvPr id="3" name="Picture 3" descr="Chart, surface chart&#10;&#10;Description automatically generated"/>
+                    <pic:cNvPr id="2" name="Picture 2" descr="Chart, surface chart&#10;&#10;Description automatically generated"/>
                     <pic:cNvPicPr/>
                   </pic:nvPicPr>
                   <pic:blipFill>
-                    <a:blip r:embed="rId9"/>
+                    <a:blip r:embed="rId9">
+                      <a:extLst>
+                        <a:ext uri="{28A0092B-C50C-407E-A947-70E740481C1C}">
+                          <a14:useLocalDpi xmlns:a14="http://schemas.microsoft.com/office/drawing/2010/main" val="0"/>
+                        </a:ext>
+                      </a:extLst>
+                    </a:blip>
                     <a:stretch>
                       <a:fillRect/>
                     </a:stretch>
@@ -190,7 +222,7 @@
                   <pic:spPr>
                     <a:xfrm>
                       <a:off x="0" y="0"/>
-                      <a:ext cx="5943600" cy="5816600"/>
+                      <a:ext cx="5943600" cy="6027420"/>
                     </a:xfrm>
                     <a:prstGeom prst="rect">
                       <a:avLst/>
@@ -202,19 +234,6 @@
           </wp:inline>
         </w:drawing>
       </w:r>
-      <w:r>
-        <w:rPr>
-          <w:noProof/>
-        </w:rPr>
-        <w:t xml:space="preserve"> </w:t>
-      </w:r>
-      <w:r>
-        <w:rPr>
-          <w:rFonts w:asciiTheme="majorHAnsi" w:eastAsiaTheme="majorEastAsia" w:hAnsiTheme="majorHAnsi" w:cstheme="majorBidi"/>
-          <w:noProof/>
-        </w:rPr>
-        <w:t xml:space="preserve"> </w:t>
-      </w:r>
     </w:p>
     <w:p>
       <w:pPr>
@@ -226,27 +245,14 @@
       <w:r>
         <w:t xml:space="preserve">Figure </w:t>
       </w:r>
-      <w:r>
-        <w:fldChar w:fldCharType="begin"/>
-      </w:r>
-      <w:r>
-        <w:instrText xml:space="preserve"> SEQ Figure \* ARABIC </w:instrText>
-      </w:r>
-      <w:r>
-        <w:fldChar w:fldCharType="separate"/>
-      </w:r>
-      <w:r>
-        <w:rPr>
-          <w:noProof/>
-        </w:rPr>
-        <w:t>1</w:t>
-      </w:r>
-      <w:r>
-        <w:rPr>
-          <w:noProof/>
-        </w:rPr>
-        <w:fldChar w:fldCharType="end"/>
-      </w:r>
+      <w:fldSimple w:instr=" SEQ Figure \* ARABIC ">
+        <w:r>
+          <w:rPr>
+            <w:noProof/>
+          </w:rPr>
+          <w:t>1</w:t>
+        </w:r>
+      </w:fldSimple>
       <w:r>
         <w:t xml:space="preserve"> - Initial View</w:t>
       </w:r>
@@ -262,24 +268,11 @@
         <w:t xml:space="preserve">It shows 4 3D object on the screen and control </w:t>
       </w:r>
       <w:r>
-        <w:t xml:space="preserve">material/lighting/shading/position/ambient/diffuse/specular. Control from keyboard can also </w:t>
-      </w:r>
-      <w:proofErr w:type="spellStart"/>
-      <w:r>
-        <w:t>used</w:t>
-      </w:r>
-      <w:proofErr w:type="spellEnd"/>
-      <w:r>
-        <w:t xml:space="preserve"> to control the camera</w:t>
-      </w:r>
-      <w:proofErr w:type="gramStart"/>
-      <w:r>
-        <w:t xml:space="preserve">. </w:t>
+        <w:t xml:space="preserve">material/lighting/shading/position/ambient/diffuse/specular. Control from keyboard can also used to control the camera. </w:t>
       </w:r>
       <w:r>
         <w:t xml:space="preserve"> </w:t>
       </w:r>
-      <w:proofErr w:type="gramEnd"/>
     </w:p>
     <w:p>
       <w:pPr>
@@ -291,11 +284,17 @@
           <w:noProof/>
         </w:rPr>
         <w:lastRenderedPageBreak/>
+        <w:t xml:space="preserve"> </w:t>
+      </w:r>
+      <w:r>
+        <w:rPr>
+          <w:noProof/>
+        </w:rPr>
         <w:drawing>
-          <wp:inline distT="0" distB="0" distL="0" distR="0" wp14:anchorId="3E660405" wp14:editId="6AB4FB12">
-            <wp:extent cx="5943600" cy="5842000"/>
-            <wp:effectExtent l="0" t="0" r="0" b="6350"/>
-            <wp:docPr id="1" name="Picture 1" descr="Chart, surface chart&#10;&#10;Description automatically generated"/>
+          <wp:inline distT="0" distB="0" distL="0" distR="0" wp14:anchorId="0AABA081" wp14:editId="5AFF2177">
+            <wp:extent cx="5943600" cy="6018530"/>
+            <wp:effectExtent l="0" t="0" r="0" b="1270"/>
+            <wp:docPr id="4" name="Picture 4" descr="Chart, surface chart&#10;&#10;Description automatically generated"/>
             <wp:cNvGraphicFramePr>
               <a:graphicFrameLocks xmlns:a="http://schemas.openxmlformats.org/drawingml/2006/main" noChangeAspect="1"/>
             </wp:cNvGraphicFramePr>
@@ -303,11 +302,17 @@
               <a:graphicData uri="http://schemas.openxmlformats.org/drawingml/2006/picture">
                 <pic:pic xmlns:pic="http://schemas.openxmlformats.org/drawingml/2006/picture">
                   <pic:nvPicPr>
-                    <pic:cNvPr id="1" name="Picture 1" descr="Chart, surface chart&#10;&#10;Description automatically generated"/>
+                    <pic:cNvPr id="4" name="Picture 4" descr="Chart, surface chart&#10;&#10;Description automatically generated"/>
                     <pic:cNvPicPr/>
                   </pic:nvPicPr>
                   <pic:blipFill>
-                    <a:blip r:embed="rId10"/>
+                    <a:blip r:embed="rId10">
+                      <a:extLst>
+                        <a:ext uri="{28A0092B-C50C-407E-A947-70E740481C1C}">
+                          <a14:useLocalDpi xmlns:a14="http://schemas.microsoft.com/office/drawing/2010/main" val="0"/>
+                        </a:ext>
+                      </a:extLst>
+                    </a:blip>
                     <a:stretch>
                       <a:fillRect/>
                     </a:stretch>
@@ -315,7 +320,7 @@
                   <pic:spPr>
                     <a:xfrm>
                       <a:off x="0" y="0"/>
-                      <a:ext cx="5943600" cy="5842000"/>
+                      <a:ext cx="5943600" cy="6018530"/>
                     </a:xfrm>
                     <a:prstGeom prst="rect">
                       <a:avLst/>
@@ -327,12 +332,6 @@
           </wp:inline>
         </w:drawing>
       </w:r>
-      <w:r>
-        <w:rPr>
-          <w:noProof/>
-        </w:rPr>
-        <w:t xml:space="preserve"> </w:t>
-      </w:r>
     </w:p>
     <w:p>
       <w:pPr>
@@ -341,27 +340,14 @@
       <w:r>
         <w:t xml:space="preserve">Figure </w:t>
       </w:r>
-      <w:r>
-        <w:fldChar w:fldCharType="begin"/>
-      </w:r>
-      <w:r>
-        <w:instrText xml:space="preserve"> SEQ Figure \* ARABIC </w:instrText>
-      </w:r>
-      <w:r>
-        <w:fldChar w:fldCharType="separate"/>
-      </w:r>
-      <w:r>
-        <w:rPr>
-          <w:noProof/>
-        </w:rPr>
-        <w:t>2</w:t>
-      </w:r>
-      <w:r>
-        <w:rPr>
-          <w:noProof/>
-        </w:rPr>
-        <w:fldChar w:fldCharType="end"/>
-      </w:r>
+      <w:fldSimple w:instr=" SEQ Figure \* ARABIC ">
+        <w:r>
+          <w:rPr>
+            <w:noProof/>
+          </w:rPr>
+          <w:t>2</w:t>
+        </w:r>
+      </w:fldSimple>
       <w:r>
         <w:t xml:space="preserve"> </w:t>
       </w:r>
@@ -380,23 +366,7 @@
         <w:ind w:firstLine="0"/>
       </w:pPr>
       <w:r>
-        <w:t xml:space="preserve">User can easily change the material (Dull copper in the figure) and different lighting/shading </w:t>
-      </w:r>
-      <w:proofErr w:type="gramStart"/>
-      <w:r>
-        <w:t>method(</w:t>
-      </w:r>
-      <w:proofErr w:type="gramEnd"/>
-      <w:r>
-        <w:t>Ground shading with Blinn-</w:t>
-      </w:r>
-      <w:proofErr w:type="spellStart"/>
-      <w:r>
-        <w:t>Phong</w:t>
-      </w:r>
-      <w:proofErr w:type="spellEnd"/>
-      <w:r>
-        <w:t xml:space="preserve"> in figure)</w:t>
+        <w:t>User can easily change the material (Dull copper in the figure) and different lighting/shading method(Ground shading with Blinn-Phong in figure)</w:t>
       </w:r>
     </w:p>
     <w:p>
@@ -426,11 +396,18 @@
           <w:noProof/>
         </w:rPr>
         <w:lastRenderedPageBreak/>
+        <w:t xml:space="preserve"> </w:t>
+      </w:r>
+      <w:r>
+        <w:rPr>
+          <w:rFonts w:ascii="TimesNewRomanPSMT" w:eastAsia="Times New Roman" w:hAnsi="TimesNewRomanPSMT" w:cs="Times New Roman"/>
+          <w:noProof/>
+        </w:rPr>
         <w:drawing>
-          <wp:inline distT="0" distB="0" distL="0" distR="0" wp14:anchorId="72FEC87D" wp14:editId="16F6A2CE">
-            <wp:extent cx="5943600" cy="5448935"/>
-            <wp:effectExtent l="0" t="0" r="0" b="0"/>
-            <wp:docPr id="5" name="Picture 5" descr="Chart, surface chart&#10;&#10;Description automatically generated"/>
+          <wp:inline distT="0" distB="0" distL="0" distR="0" wp14:anchorId="168C4140" wp14:editId="09BB6713">
+            <wp:extent cx="5943600" cy="6069330"/>
+            <wp:effectExtent l="0" t="0" r="0" b="1270"/>
+            <wp:docPr id="7" name="Picture 7" descr="A picture containing surface chart&#10;&#10;Description automatically generated"/>
             <wp:cNvGraphicFramePr>
               <a:graphicFrameLocks xmlns:a="http://schemas.openxmlformats.org/drawingml/2006/main" noChangeAspect="1"/>
             </wp:cNvGraphicFramePr>
@@ -438,11 +415,17 @@
               <a:graphicData uri="http://schemas.openxmlformats.org/drawingml/2006/picture">
                 <pic:pic xmlns:pic="http://schemas.openxmlformats.org/drawingml/2006/picture">
                   <pic:nvPicPr>
-                    <pic:cNvPr id="5" name="Picture 5" descr="Chart, surface chart&#10;&#10;Description automatically generated"/>
+                    <pic:cNvPr id="7" name="Picture 7" descr="A picture containing surface chart&#10;&#10;Description automatically generated"/>
                     <pic:cNvPicPr/>
                   </pic:nvPicPr>
                   <pic:blipFill>
-                    <a:blip r:embed="rId13"/>
+                    <a:blip r:embed="rId13">
+                      <a:extLst>
+                        <a:ext uri="{28A0092B-C50C-407E-A947-70E740481C1C}">
+                          <a14:useLocalDpi xmlns:a14="http://schemas.microsoft.com/office/drawing/2010/main" val="0"/>
+                        </a:ext>
+                      </a:extLst>
+                    </a:blip>
                     <a:stretch>
                       <a:fillRect/>
                     </a:stretch>
@@ -450,7 +433,7 @@
                   <pic:spPr>
                     <a:xfrm>
                       <a:off x="0" y="0"/>
-                      <a:ext cx="5943600" cy="5448935"/>
+                      <a:ext cx="5943600" cy="6069330"/>
                     </a:xfrm>
                     <a:prstGeom prst="rect">
                       <a:avLst/>
@@ -462,12 +445,6 @@
           </wp:inline>
         </w:drawing>
       </w:r>
-      <w:r>
-        <w:rPr>
-          <w:noProof/>
-        </w:rPr>
-        <w:t xml:space="preserve"> </w:t>
-      </w:r>
     </w:p>
     <w:p>
       <w:pPr>
@@ -476,27 +453,14 @@
       <w:r>
         <w:t xml:space="preserve">Figure </w:t>
       </w:r>
-      <w:r>
-        <w:fldChar w:fldCharType="begin"/>
-      </w:r>
-      <w:r>
-        <w:instrText xml:space="preserve"> SEQ Figure \* ARABIC </w:instrText>
-      </w:r>
-      <w:r>
-        <w:fldChar w:fldCharType="separate"/>
-      </w:r>
-      <w:r>
-        <w:rPr>
-          <w:noProof/>
-        </w:rPr>
-        <w:t>3</w:t>
-      </w:r>
-      <w:r>
-        <w:rPr>
-          <w:noProof/>
-        </w:rPr>
-        <w:fldChar w:fldCharType="end"/>
-      </w:r>
+      <w:fldSimple w:instr=" SEQ Figure \* ARABIC ">
+        <w:r>
+          <w:rPr>
+            <w:noProof/>
+          </w:rPr>
+          <w:t>3</w:t>
+        </w:r>
+      </w:fldSimple>
       <w:r>
         <w:t xml:space="preserve"> </w:t>
       </w:r>
@@ -516,13 +480,7 @@
         <w:ind w:firstLine="0"/>
       </w:pPr>
       <w:r>
-        <w:t xml:space="preserve">User may also change </w:t>
-      </w:r>
-      <w:r>
-        <w:t>Shininess/position/ambient/diffuse/specular</w:t>
-      </w:r>
-      <w:r>
-        <w:t xml:space="preserve"> using the control easily. In this figure it has been set to random value for demo. </w:t>
+        <w:t xml:space="preserve">User may also change Shininess/position/ambient/diffuse/specular using the control easily. In this figure it has been set to random value for demo. </w:t>
       </w:r>
     </w:p>
     <w:p>
@@ -532,14 +490,15 @@
       </w:pPr>
       <w:r>
         <w:rPr>
+          <w:rFonts w:ascii="TimesNewRomanPSMT" w:eastAsia="Times New Roman" w:hAnsi="TimesNewRomanPSMT" w:cs="Times New Roman"/>
           <w:noProof/>
         </w:rPr>
         <w:lastRenderedPageBreak/>
         <w:drawing>
-          <wp:inline distT="0" distB="0" distL="0" distR="0" wp14:anchorId="206E855A" wp14:editId="26759485">
-            <wp:extent cx="5943600" cy="5430520"/>
+          <wp:inline distT="0" distB="0" distL="0" distR="0" wp14:anchorId="1F369B89" wp14:editId="74C3C8EA">
+            <wp:extent cx="5943600" cy="6111875"/>
             <wp:effectExtent l="0" t="0" r="0" b="0"/>
-            <wp:docPr id="6" name="Picture 6" descr="Chart, surface chart&#10;&#10;Description automatically generated"/>
+            <wp:docPr id="8" name="Picture 8" descr="Chart, surface chart&#10;&#10;Description automatically generated"/>
             <wp:cNvGraphicFramePr>
               <a:graphicFrameLocks xmlns:a="http://schemas.openxmlformats.org/drawingml/2006/main" noChangeAspect="1"/>
             </wp:cNvGraphicFramePr>
@@ -547,11 +506,17 @@
               <a:graphicData uri="http://schemas.openxmlformats.org/drawingml/2006/picture">
                 <pic:pic xmlns:pic="http://schemas.openxmlformats.org/drawingml/2006/picture">
                   <pic:nvPicPr>
-                    <pic:cNvPr id="6" name="Picture 6" descr="Chart, surface chart&#10;&#10;Description automatically generated"/>
+                    <pic:cNvPr id="8" name="Picture 8" descr="Chart, surface chart&#10;&#10;Description automatically generated"/>
                     <pic:cNvPicPr/>
                   </pic:nvPicPr>
                   <pic:blipFill>
-                    <a:blip r:embed="rId14"/>
+                    <a:blip r:embed="rId14">
+                      <a:extLst>
+                        <a:ext uri="{28A0092B-C50C-407E-A947-70E740481C1C}">
+                          <a14:useLocalDpi xmlns:a14="http://schemas.microsoft.com/office/drawing/2010/main" val="0"/>
+                        </a:ext>
+                      </a:extLst>
+                    </a:blip>
                     <a:stretch>
                       <a:fillRect/>
                     </a:stretch>
@@ -559,7 +524,7 @@
                   <pic:spPr>
                     <a:xfrm>
                       <a:off x="0" y="0"/>
-                      <a:ext cx="5943600" cy="5430520"/>
+                      <a:ext cx="5943600" cy="6111875"/>
                     </a:xfrm>
                     <a:prstGeom prst="rect">
                       <a:avLst/>
@@ -579,27 +544,14 @@
       <w:r>
         <w:t xml:space="preserve">Figure </w:t>
       </w:r>
-      <w:r>
-        <w:fldChar w:fldCharType="begin"/>
-      </w:r>
-      <w:r>
-        <w:instrText xml:space="preserve"> SEQ Figure \* ARABIC </w:instrText>
-      </w:r>
-      <w:r>
-        <w:fldChar w:fldCharType="separate"/>
-      </w:r>
-      <w:r>
-        <w:rPr>
-          <w:noProof/>
-        </w:rPr>
-        <w:t>4</w:t>
-      </w:r>
-      <w:r>
-        <w:rPr>
-          <w:noProof/>
-        </w:rPr>
-        <w:fldChar w:fldCharType="end"/>
-      </w:r>
+      <w:fldSimple w:instr=" SEQ Figure \* ARABIC ">
+        <w:r>
+          <w:rPr>
+            <w:noProof/>
+          </w:rPr>
+          <w:t>4</w:t>
+        </w:r>
+      </w:fldSimple>
       <w:r>
         <w:t xml:space="preserve"> – </w:t>
       </w:r>
@@ -619,21 +571,7 @@
         <w:rPr>
           <w:rFonts w:ascii="TimesNewRomanPSMT" w:eastAsia="Times New Roman" w:hAnsi="TimesNewRomanPSMT" w:cs="Times New Roman"/>
         </w:rPr>
-        <w:t xml:space="preserve">Light can also </w:t>
-      </w:r>
-      <w:proofErr w:type="gramStart"/>
-      <w:r>
-        <w:rPr>
-          <w:rFonts w:ascii="TimesNewRomanPSMT" w:eastAsia="Times New Roman" w:hAnsi="TimesNewRomanPSMT" w:cs="Times New Roman"/>
-        </w:rPr>
-        <w:t>being</w:t>
-      </w:r>
-      <w:proofErr w:type="gramEnd"/>
-      <w:r>
-        <w:rPr>
-          <w:rFonts w:ascii="TimesNewRomanPSMT" w:eastAsia="Times New Roman" w:hAnsi="TimesNewRomanPSMT" w:cs="Times New Roman"/>
-        </w:rPr>
-        <w:t xml:space="preserve"> controlled easily, In this figure, light has been turned off.</w:t>
+        <w:t>Light can also being controlled easily, In this figure, light has been turned off.</w:t>
       </w:r>
     </w:p>
     <w:p>
@@ -717,27 +655,14 @@
       <w:r>
         <w:t xml:space="preserve">Figure </w:t>
       </w:r>
-      <w:r>
-        <w:fldChar w:fldCharType="begin"/>
-      </w:r>
-      <w:r>
-        <w:instrText xml:space="preserve"> SEQ Figure \* ARABIC </w:instrText>
-      </w:r>
-      <w:r>
-        <w:fldChar w:fldCharType="separate"/>
-      </w:r>
-      <w:r>
-        <w:rPr>
-          <w:noProof/>
-        </w:rPr>
-        <w:t>5</w:t>
-      </w:r>
-      <w:r>
-        <w:rPr>
-          <w:noProof/>
-        </w:rPr>
-        <w:fldChar w:fldCharType="end"/>
-      </w:r>
+      <w:fldSimple w:instr=" SEQ Figure \* ARABIC ">
+        <w:r>
+          <w:rPr>
+            <w:noProof/>
+          </w:rPr>
+          <w:t>5</w:t>
+        </w:r>
+      </w:fldSimple>
       <w:r>
         <w:t xml:space="preserve"> – </w:t>
       </w:r>
@@ -756,7 +681,7 @@
         <w:suppressAutoHyphens w:val="0"/>
         <w:ind w:firstLine="0"/>
         <w:rPr>
-          <w:rFonts w:ascii="TimesNewRomanPSMT" w:eastAsia="Times New Roman" w:hAnsi="TimesNewRomanPSMT" w:cs="Times New Roman" w:hint="eastAsia"/>
+          <w:rFonts w:ascii="TimesNewRomanPSMT" w:eastAsia="Times New Roman" w:hAnsi="TimesNewRomanPSMT" w:cs="Times New Roman"/>
         </w:rPr>
       </w:pPr>
     </w:p>

</xml_diff>